<commit_message>
Two-way freq working properly.
</commit_message>
<xml_diff>
--- a/tests/testthat/freq/freq6.docx
+++ b/tests/testthat/freq/freq6.docx
@@ -16,12 +16,12 @@
           <w:left w:w="32" w:type="dxa"/>
           <w:right w:w="32" w:type="dxa"/>
         </w:tblCellMar>
-        <w:tblW w:w="5477"/>
-        <w:tblInd w:w="1942" w:type="dxa"/>
+        <w:tblW w:w="5133"/>
+        <w:tblInd w:w="2114" w:type="dxa"/>
         <w:tblBorders/>
       </w:tblPr>
       <w:tblGrid>
-        <w:gridCol w:w="5477"/>
+        <w:gridCol w:w="5133"/>
       </w:tblGrid>
       <w:tr>
         <w:trPr>
@@ -54,9 +54,9 @@
     </w:tbl>
     <w:tbl>
       <w:tblPr>
-        <w:tblInd w:w="1942" w:type="dxa"/>
+        <w:tblInd w:w="2114" w:type="dxa"/>
         <w:tblStyle w:val="TableGrid"/>
-        <w:tblW w:w="5477" w:type="dxa"/>
+        <w:tblW w:w="5133" w:type="dxa"/>
         <w:tblBorders>
           <w:top w:val="single" w:sz="4" w:space="0" w:color="auto"/>
           <w:bottom w:val="single" w:sz="4" w:space="0" w:color="auto"/>
@@ -69,10 +69,32 @@
       <w:tblGrid>
         <w:gridCol w:w="749"/>
         <w:gridCol w:w="1137"/>
-        <w:gridCol w:w="1203"/>
+        <w:gridCol w:w="878"/>
         <w:gridCol w:w="1184"/>
-        <w:gridCol w:w="1203"/>
+        <w:gridCol w:w="1184"/>
       </w:tblGrid>
+      <w:tr>
+        <w:tc>
+          <w:tcPr>
+            <w:gridSpan w:val="5"/>
+            <w:tcBorders>
+              <w:top w:val="single" w:sz="4" w:space="0" w:color="auto"/>
+              <w:bottom w:val="single" w:sz="4" w:space="0" w:color="auto"/>
+            </w:tcBorders>
+            <w:vAlign w:val="bottom"/>
+            <w:tcW w:w="5133" w:type="dxa"/>
+          </w:tcPr>
+          <w:p>
+            <w:pPr>
+              <w:jc w:val="center"/>
+              <w:spacing w:after="0"/>
+            </w:pPr>
+            <w:r>
+              <w:t xml:space="preserve">Eye Color</w:t>
+            </w:r>
+          </w:p>
+        </w:tc>
+      </w:tr>
       <w:tr>
         <w:trPr>
           <w:trHeight w:hRule="exact" w:val="504"/>
@@ -82,7 +104,6 @@
             <w:tcW w:w="749"/>
             <w:tcBorders>
               <w:bottom w:val="single" w:sz="4" w:space="0" w:color="auto"/>
-              <w:top w:val="single" w:sz="4" w:space="0" w:color="auto"/>
             </w:tcBorders>
             <w:vAlign w:val="bottom"/>
           </w:tcPr>
@@ -92,16 +113,7 @@
               <w:spacing w:after="0"/>
             </w:pPr>
             <w:r>
-              <w:t xml:space="preserve">Eye</w:t>
-            </w:r>
-          </w:p>
-          <w:p>
-            <w:pPr>
-              <w:jc w:val="left"/>
-              <w:spacing w:after="0"/>
-            </w:pPr>
-            <w:r>
-              <w:t xml:space="preserve">Color</w:t>
+              <w:t xml:space="preserve">Eyes</w:t>
             </w:r>
           </w:p>
         </w:tc>
@@ -110,7 +122,6 @@
             <w:tcW w:w="1137"/>
             <w:tcBorders>
               <w:bottom w:val="single" w:sz="4" w:space="0" w:color="auto"/>
-              <w:top w:val="single" w:sz="4" w:space="0" w:color="auto"/>
             </w:tcBorders>
             <w:vAlign w:val="bottom"/>
           </w:tcPr>
@@ -126,10 +137,9 @@
         </w:tc>
         <w:tc>
           <w:tcPr>
-            <w:tcW w:w="1203"/>
-            <w:tcBorders>
-              <w:bottom w:val="single" w:sz="4" w:space="0" w:color="auto"/>
-              <w:top w:val="single" w:sz="4" w:space="0" w:color="auto"/>
+            <w:tcW w:w="878"/>
+            <w:tcBorders>
+              <w:bottom w:val="single" w:sz="4" w:space="0" w:color="auto"/>
             </w:tcBorders>
             <w:vAlign w:val="bottom"/>
           </w:tcPr>
@@ -139,7 +149,7 @@
               <w:spacing w:after="0"/>
             </w:pPr>
             <w:r>
-              <w:t xml:space="preserve">Percentage</w:t>
+              <w:t xml:space="preserve">Percent</w:t>
             </w:r>
           </w:p>
         </w:tc>
@@ -148,7 +158,6 @@
             <w:tcW w:w="1184"/>
             <w:tcBorders>
               <w:bottom w:val="single" w:sz="4" w:space="0" w:color="auto"/>
-              <w:top w:val="single" w:sz="4" w:space="0" w:color="auto"/>
             </w:tcBorders>
             <w:vAlign w:val="bottom"/>
           </w:tcPr>
@@ -173,10 +182,9 @@
         </w:tc>
         <w:tc>
           <w:tcPr>
-            <w:tcW w:w="1203"/>
-            <w:tcBorders>
-              <w:bottom w:val="single" w:sz="4" w:space="0" w:color="auto"/>
-              <w:top w:val="single" w:sz="4" w:space="0" w:color="auto"/>
+            <w:tcW w:w="1184"/>
+            <w:tcBorders>
+              <w:bottom w:val="single" w:sz="4" w:space="0" w:color="auto"/>
             </w:tcBorders>
             <w:vAlign w:val="bottom"/>
           </w:tcPr>
@@ -195,7 +203,7 @@
               <w:spacing w:after="0"/>
             </w:pPr>
             <w:r>
-              <w:t xml:space="preserve">Percentage</w:t>
+              <w:t xml:space="preserve">Percent</w:t>
             </w:r>
           </w:p>
         </w:tc>
@@ -425,7 +433,7 @@
               <w:spacing w:after="0"/>
             </w:pPr>
             <w:r>
-              <w:t xml:space="preserve">100</w:t>
+              <w:t xml:space="preserve">100.00</w:t>
             </w:r>
           </w:p>
         </w:tc>

</xml_diff>

<commit_message>
Crosstab updates and other fixes.
</commit_message>
<xml_diff>
--- a/tests/testthat/freq/freq6.docx
+++ b/tests/testthat/freq/freq6.docx
@@ -25,7 +25,7 @@
       </w:tblGrid>
       <w:tr>
         <w:trPr>
-          <w:trHeight w:hRule="exact" w:val="252"/>
+          <w:trHeight w:hRule="exact" w:val="256"/>
         </w:trPr>
         <w:tc>
           <w:p>
@@ -41,7 +41,7 @@
       </w:tr>
       <w:tr>
         <w:trPr>
-          <w:trHeight w:hRule="exact" w:val="252"/>
+          <w:trHeight w:hRule="exact" w:val="256"/>
         </w:trPr>
         <w:tc>
           <w:p>
@@ -97,7 +97,7 @@
       </w:tr>
       <w:tr>
         <w:trPr>
-          <w:trHeight w:hRule="exact" w:val="504"/>
+          <w:trHeight w:hRule="exact" w:val="513"/>
         </w:trPr>
         <w:tc>
           <w:tcPr>
@@ -209,7 +209,7 @@
         </w:tc>
       </w:tr>
       <w:trPr>
-        <w:trHeight w:hRule="exact" w:val="252"/>
+        <w:trHeight w:hRule="exact" w:val="256"/>
       </w:trPr>
       <w:tr>
         <w:tc>
@@ -294,7 +294,7 @@
         </w:tc>
       </w:tr>
       <w:trPr>
-        <w:trHeight w:hRule="exact" w:val="252"/>
+        <w:trHeight w:hRule="exact" w:val="256"/>
       </w:trPr>
       <w:tr>
         <w:tc>
@@ -354,7 +354,7 @@
         </w:tc>
       </w:tr>
       <w:trPr>
-        <w:trHeight w:hRule="exact" w:val="252"/>
+        <w:trHeight w:hRule="exact" w:val="256"/>
       </w:trPr>
       <w:tr>
         <w:tc>
@@ -441,7 +441,7 @@
     </w:tbl>
     <w:p>
       <w:pPr>
-        <w:spacing w:after="8" w:line="260" w:lineRule="auto"/>
+        <w:spacing w:after="8" w:line="264" w:lineRule="auto"/>
         <w:contextualSpacing/>
         <w:rPr>
           <w:sz w:val="20"/>

</xml_diff>